<commit_message>
chinh sua tieu phan
</commit_message>
<xml_diff>
--- a/public/upload/template/template_tieuphan_1.docx
+++ b/public/upload/template/template_tieuphan_1.docx
@@ -786,7 +786,19 @@
         <w:rPr>
           <w:rFonts w:cs="Arial"/>
         </w:rPr>
-        <w:t>${target_name}</w:t>
+        <w:t>${target_name</w:t>
+      </w:r>
+      <w:r>
+        <w:rPr>
+          <w:rFonts w:cs="Arial"/>
+        </w:rPr>
+        <w:t>_low</w:t>
+      </w:r>
+      <w:r>
+        <w:rPr>
+          <w:rFonts w:cs="Arial"/>
+        </w:rPr>
+        <w:t>}</w:t>
       </w:r>
       <w:r>
         <w:rPr>
@@ -811,7 +823,19 @@
         <w:rPr>
           <w:rFonts w:cs="Arial"/>
         </w:rPr>
-        <w:t>${department_name}</w:t>
+        <w:t>${department_name</w:t>
+      </w:r>
+      <w:r>
+        <w:rPr>
+          <w:rFonts w:cs="Arial"/>
+        </w:rPr>
+        <w:t>_low</w:t>
+      </w:r>
+      <w:r>
+        <w:rPr>
+          <w:rFonts w:cs="Arial"/>
+        </w:rPr>
+        <w:t>}</w:t>
       </w:r>
       <w:r>
         <w:rPr>
@@ -857,34 +881,70 @@
           <w:lang w:val="vi-VN"/>
         </w:rPr>
       </w:pPr>
-      <w:bookmarkStart w:id="9" w:name="_GoBack"/>
       <w:r>
         <w:rPr>
           <w:rFonts w:cs="Arial"/>
           <w:i/>
         </w:rPr>
-        <w:t>The results of non – viable particle ${target_name_en}</w:t>
+        <w:t>The results of non – viable particle ${target_name_en</w:t>
       </w:r>
       <w:r>
         <w:rPr>
           <w:rFonts w:cs="Arial"/>
           <w:i/>
         </w:rPr>
-        <w:t xml:space="preserve"> </w:t>
+        <w:t>_low</w:t>
       </w:r>
       <w:r>
         <w:rPr>
           <w:rFonts w:cs="Arial"/>
           <w:i/>
         </w:rPr>
-        <w:t>(${parent_name_en})</w:t>
+        <w:t>}</w:t>
       </w:r>
       <w:r>
         <w:rPr>
           <w:rFonts w:cs="Arial"/>
           <w:i/>
         </w:rPr>
-        <w:t xml:space="preserve"> at ${department_name_en} (${department_id}</w:t>
+        <w:t xml:space="preserve"> </w:t>
+      </w:r>
+      <w:r>
+        <w:rPr>
+          <w:rFonts w:cs="Arial"/>
+          <w:i/>
+        </w:rPr>
+        <w:t>(${parent_name_en})</w:t>
+      </w:r>
+      <w:r>
+        <w:rPr>
+          <w:rFonts w:cs="Arial"/>
+          <w:i/>
+        </w:rPr>
+        <w:t xml:space="preserve"> at ${department_name_en</w:t>
+      </w:r>
+      <w:r>
+        <w:rPr>
+          <w:rFonts w:cs="Arial"/>
+          <w:i/>
+        </w:rPr>
+        <w:t>_</w:t>
+      </w:r>
+      <w:bookmarkStart w:id="9" w:name="_GoBack"/>
+      <w:bookmarkEnd w:id="9"/>
+      <w:r>
+        <w:rPr>
+          <w:rFonts w:cs="Arial"/>
+          <w:i/>
+        </w:rPr>
+        <w:t>low</w:t>
+      </w:r>
+      <w:r>
+        <w:rPr>
+          <w:rFonts w:cs="Arial"/>
+          <w:i/>
+        </w:rPr>
+        <w:t>} (${department_id}</w:t>
       </w:r>
       <w:r>
         <w:rPr>
@@ -926,7 +986,6 @@
         </w:rPr>
         <w:t>.</w:t>
       </w:r>
-      <w:bookmarkEnd w:id="9"/>
     </w:p>
     <w:p>
       <w:pPr>
@@ -10284,7 +10343,7 @@
 </file>
 
 <file path=customXml/itemProps1.xml><?xml version="1.0" encoding="utf-8"?>
-<ds:datastoreItem xmlns:ds="http://schemas.openxmlformats.org/officeDocument/2006/customXml" ds:itemID="{335995E5-1F7E-4C60-9B36-DE8A037DF7AB}">
+<ds:datastoreItem xmlns:ds="http://schemas.openxmlformats.org/officeDocument/2006/customXml" ds:itemID="{98232FA7-B1FA-48ED-A311-25B08A3E3E82}">
   <ds:schemaRefs>
     <ds:schemaRef ds:uri="http://schemas.openxmlformats.org/officeDocument/2006/bibliography"/>
   </ds:schemaRefs>

</xml_diff>